<commit_message>
before mon sep 23
</commit_message>
<xml_diff>
--- a/week6_sep23-27/cis400_exam1PRAC_sol130.docx
+++ b/week6_sep23-27/cis400_exam1PRAC_sol130.docx
@@ -4,7 +4,7 @@
   <w:body>
     <w:p>
       <w:pPr>
-        <w:jc w:val="center"/>
+        <w:pStyle w:val="Subtitle"/>
       </w:pPr>
     </w:p>
     <w:p>
@@ -1182,20 +1182,8 @@
           <w:sz w:val="20"/>
           <w:szCs w:val="20"/>
         </w:rPr>
-        <w:t xml:space="preserve">Cand1 </w:t>
-      </w:r>
-      <w:proofErr w:type="gramStart"/>
-      <w:r>
-        <w:rPr>
-          <w:rFonts w:ascii="Consolas" w:hAnsi="Consolas" w:cstheme="minorHAnsi"/>
-          <w:b/>
-          <w:bCs/>
-          <w:sz w:val="20"/>
-          <w:szCs w:val="20"/>
-        </w:rPr>
-        <w:t>{ get</w:t>
-      </w:r>
-      <w:proofErr w:type="gramEnd"/>
+        <w:t>Cand1 { get</w:t>
+      </w:r>
       <w:r>
         <w:rPr>
           <w:rFonts w:ascii="Consolas" w:hAnsi="Consolas" w:cstheme="minorHAnsi"/>
@@ -1294,30 +1282,18 @@
           <w:sz w:val="20"/>
           <w:szCs w:val="20"/>
         </w:rPr>
-        <w:t xml:space="preserve"> Candidate _</w:t>
-      </w:r>
-      <w:r>
-        <w:rPr>
-          <w:rFonts w:ascii="Consolas" w:hAnsi="Consolas" w:cstheme="minorHAnsi"/>
-          <w:b/>
-          <w:bCs/>
-          <w:sz w:val="20"/>
-          <w:szCs w:val="20"/>
-        </w:rPr>
-        <w:t xml:space="preserve">Cand2 </w:t>
-      </w:r>
-      <w:proofErr w:type="gramStart"/>
-      <w:r>
-        <w:rPr>
-          <w:rFonts w:ascii="Consolas" w:hAnsi="Consolas" w:cstheme="minorHAnsi"/>
-          <w:b/>
-          <w:bCs/>
-          <w:sz w:val="20"/>
-          <w:szCs w:val="20"/>
-        </w:rPr>
-        <w:t>{ get</w:t>
-      </w:r>
-      <w:proofErr w:type="gramEnd"/>
+        <w:t xml:space="preserve"> Candidate </w:t>
+      </w:r>
+      <w:r>
+        <w:rPr>
+          <w:rFonts w:ascii="Consolas" w:hAnsi="Consolas" w:cstheme="minorHAnsi"/>
+          <w:b/>
+          <w:bCs/>
+          <w:sz w:val="20"/>
+          <w:szCs w:val="20"/>
+        </w:rPr>
+        <w:t>Cand2 { get</w:t>
+      </w:r>
       <w:r>
         <w:rPr>
           <w:rFonts w:ascii="Consolas" w:hAnsi="Consolas" w:cstheme="minorHAnsi"/>
@@ -1550,29 +1526,7 @@
           <w:szCs w:val="20"/>
         </w:rPr>
         <w:tab/>
-        <w:t xml:space="preserve">public </w:t>
-      </w:r>
-      <w:proofErr w:type="gramStart"/>
-      <w:r>
-        <w:rPr>
-          <w:rFonts w:ascii="Consolas" w:hAnsi="Consolas" w:cstheme="minorHAnsi"/>
-          <w:b/>
-          <w:bCs/>
-          <w:sz w:val="20"/>
-          <w:szCs w:val="20"/>
-        </w:rPr>
-        <w:t>VotingMachine(</w:t>
-      </w:r>
-      <w:proofErr w:type="gramEnd"/>
-      <w:r>
-        <w:rPr>
-          <w:rFonts w:ascii="Consolas" w:hAnsi="Consolas" w:cstheme="minorHAnsi"/>
-          <w:b/>
-          <w:bCs/>
-          <w:sz w:val="20"/>
-          <w:szCs w:val="20"/>
-        </w:rPr>
-        <w:t>string</w:t>
+        <w:t>public VotingMachine(string</w:t>
       </w:r>
       <w:r>
         <w:rPr>
@@ -2567,43 +2521,21 @@
         <w:rPr>
           <w:rFonts w:ascii="Consolas" w:hAnsi="Consolas" w:cstheme="minorHAnsi"/>
         </w:rPr>
-        <w:t>&lt;Vehicle</w:t>
-      </w:r>
-      <w:proofErr w:type="gramStart"/>
-      <w:r>
-        <w:rPr>
-          <w:rFonts w:ascii="Consolas" w:hAnsi="Consolas" w:cstheme="minorHAnsi"/>
-        </w:rPr>
-        <w:t>&gt;(</w:t>
-      </w:r>
-      <w:proofErr w:type="gramEnd"/>
-      <w:r>
-        <w:rPr>
-          <w:rFonts w:ascii="Consolas" w:hAnsi="Consolas" w:cstheme="minorHAnsi"/>
-        </w:rPr>
-        <w:t>);</w:t>
-      </w:r>
-    </w:p>
-    <w:p>
-      <w:pPr>
-        <w:spacing w:after="0"/>
-        <w:rPr>
-          <w:rFonts w:ascii="Consolas" w:hAnsi="Consolas" w:cstheme="minorHAnsi"/>
-        </w:rPr>
-      </w:pPr>
-      <w:proofErr w:type="gramStart"/>
-      <w:r>
-        <w:rPr>
-          <w:rFonts w:ascii="Consolas" w:hAnsi="Consolas" w:cstheme="minorHAnsi"/>
-        </w:rPr>
-        <w:t>list.Add</w:t>
-      </w:r>
-      <w:proofErr w:type="gramEnd"/>
-      <w:r>
-        <w:rPr>
-          <w:rFonts w:ascii="Consolas" w:hAnsi="Consolas" w:cstheme="minorHAnsi"/>
-        </w:rPr>
-        <w:t>(new Motorcy</w:t>
+        <w:t>&lt;Vehicle&gt;();</w:t>
+      </w:r>
+    </w:p>
+    <w:p>
+      <w:pPr>
+        <w:spacing w:after="0"/>
+        <w:rPr>
+          <w:rFonts w:ascii="Consolas" w:hAnsi="Consolas" w:cstheme="minorHAnsi"/>
+        </w:rPr>
+      </w:pPr>
+      <w:r>
+        <w:rPr>
+          <w:rFonts w:ascii="Consolas" w:hAnsi="Consolas" w:cstheme="minorHAnsi"/>
+        </w:rPr>
+        <w:t>list.Add(new Motorcy</w:t>
       </w:r>
       <w:r>
         <w:rPr>
@@ -2625,63 +2557,39 @@
           <w:rFonts w:ascii="Consolas" w:hAnsi="Consolas" w:cstheme="minorHAnsi"/>
         </w:rPr>
       </w:pPr>
-      <w:proofErr w:type="gramStart"/>
-      <w:r>
-        <w:rPr>
-          <w:rFonts w:ascii="Consolas" w:hAnsi="Consolas" w:cstheme="minorHAnsi"/>
-        </w:rPr>
-        <w:t>list.Add</w:t>
-      </w:r>
-      <w:proofErr w:type="gramEnd"/>
-      <w:r>
-        <w:rPr>
-          <w:rFonts w:ascii="Consolas" w:hAnsi="Consolas" w:cstheme="minorHAnsi"/>
-        </w:rPr>
-        <w:t>(new Car());</w:t>
-      </w:r>
-    </w:p>
-    <w:p>
-      <w:pPr>
-        <w:spacing w:after="0"/>
-        <w:rPr>
-          <w:rFonts w:ascii="Consolas" w:hAnsi="Consolas" w:cstheme="minorHAnsi"/>
-        </w:rPr>
-      </w:pPr>
-      <w:proofErr w:type="gramStart"/>
-      <w:r>
-        <w:rPr>
-          <w:rFonts w:ascii="Consolas" w:hAnsi="Consolas" w:cstheme="minorHAnsi"/>
-        </w:rPr>
-        <w:t>list.Add</w:t>
-      </w:r>
-      <w:proofErr w:type="gramEnd"/>
-      <w:r>
-        <w:rPr>
-          <w:rFonts w:ascii="Consolas" w:hAnsi="Consolas" w:cstheme="minorHAnsi"/>
-        </w:rPr>
-        <w:t>(new Slingshot());</w:t>
-      </w:r>
-    </w:p>
-    <w:p>
-      <w:pPr>
-        <w:spacing w:after="0"/>
-        <w:rPr>
-          <w:rFonts w:ascii="Consolas" w:hAnsi="Consolas" w:cstheme="minorHAnsi"/>
-        </w:rPr>
-      </w:pPr>
-      <w:proofErr w:type="gramStart"/>
-      <w:r>
-        <w:rPr>
-          <w:rFonts w:ascii="Consolas" w:hAnsi="Consolas" w:cstheme="minorHAnsi"/>
-        </w:rPr>
-        <w:t>list.Add</w:t>
-      </w:r>
-      <w:proofErr w:type="gramEnd"/>
-      <w:r>
-        <w:rPr>
-          <w:rFonts w:ascii="Consolas" w:hAnsi="Consolas" w:cstheme="minorHAnsi"/>
-        </w:rPr>
-        <w:t>(new Vehicle());</w:t>
+      <w:r>
+        <w:rPr>
+          <w:rFonts w:ascii="Consolas" w:hAnsi="Consolas" w:cstheme="minorHAnsi"/>
+        </w:rPr>
+        <w:t>list.Add(new Car());</w:t>
+      </w:r>
+    </w:p>
+    <w:p>
+      <w:pPr>
+        <w:spacing w:after="0"/>
+        <w:rPr>
+          <w:rFonts w:ascii="Consolas" w:hAnsi="Consolas" w:cstheme="minorHAnsi"/>
+        </w:rPr>
+      </w:pPr>
+      <w:r>
+        <w:rPr>
+          <w:rFonts w:ascii="Consolas" w:hAnsi="Consolas" w:cstheme="minorHAnsi"/>
+        </w:rPr>
+        <w:t>list.Add(new Slingshot());</w:t>
+      </w:r>
+    </w:p>
+    <w:p>
+      <w:pPr>
+        <w:spacing w:after="0"/>
+        <w:rPr>
+          <w:rFonts w:ascii="Consolas" w:hAnsi="Consolas" w:cstheme="minorHAnsi"/>
+        </w:rPr>
+      </w:pPr>
+      <w:r>
+        <w:rPr>
+          <w:rFonts w:ascii="Consolas" w:hAnsi="Consolas" w:cstheme="minorHAnsi"/>
+        </w:rPr>
+        <w:t>list.Add(new Vehicle());</w:t>
       </w:r>
     </w:p>
     <w:p>
@@ -2729,21 +2637,7 @@
         <w:rPr>
           <w:rFonts w:ascii="Consolas" w:hAnsi="Consolas" w:cstheme="minorHAnsi"/>
         </w:rPr>
-        <w:t>Console.WriteLine(</w:t>
-      </w:r>
-      <w:proofErr w:type="gramStart"/>
-      <w:r>
-        <w:rPr>
-          <w:rFonts w:ascii="Consolas" w:hAnsi="Consolas" w:cstheme="minorHAnsi"/>
-        </w:rPr>
-        <w:t>$”Wheels</w:t>
-      </w:r>
-      <w:proofErr w:type="gramEnd"/>
-      <w:r>
-        <w:rPr>
-          <w:rFonts w:ascii="Consolas" w:hAnsi="Consolas" w:cstheme="minorHAnsi"/>
-        </w:rPr>
-        <w:t>: {v.Wheels}”);</w:t>
+        <w:t>Console.WriteLine($”Wheels: {v.Wheels}”);</w:t>
       </w:r>
     </w:p>
     <w:p>
@@ -2758,21 +2652,7 @@
           <w:rFonts w:ascii="Consolas" w:hAnsi="Consolas" w:cstheme="minorHAnsi"/>
         </w:rPr>
         <w:tab/>
-        <w:t xml:space="preserve">foreach (string s in </w:t>
-      </w:r>
-      <w:proofErr w:type="gramStart"/>
-      <w:r>
-        <w:rPr>
-          <w:rFonts w:ascii="Consolas" w:hAnsi="Consolas" w:cstheme="minorHAnsi"/>
-        </w:rPr>
-        <w:t>v.Description</w:t>
-      </w:r>
-      <w:proofErr w:type="gramEnd"/>
-      <w:r>
-        <w:rPr>
-          <w:rFonts w:ascii="Consolas" w:hAnsi="Consolas" w:cstheme="minorHAnsi"/>
-        </w:rPr>
-        <w:t>)</w:t>
+        <w:t>foreach (string s in v.Description)</w:t>
       </w:r>
     </w:p>
     <w:p>
@@ -3409,21 +3289,7 @@
           <w:rFonts w:ascii="Consolas" w:hAnsi="Consolas" w:cstheme="minorHAnsi"/>
         </w:rPr>
         <w:tab/>
-        <w:t>[</w:t>
-      </w:r>
-      <w:proofErr w:type="gramStart"/>
-      <w:r>
-        <w:rPr>
-          <w:rFonts w:ascii="Consolas" w:hAnsi="Consolas" w:cstheme="minorHAnsi"/>
-        </w:rPr>
-        <w:t>InlineData(</w:t>
-      </w:r>
-      <w:proofErr w:type="gramEnd"/>
-      <w:r>
-        <w:rPr>
-          <w:rFonts w:ascii="Consolas" w:hAnsi="Consolas" w:cstheme="minorHAnsi"/>
-        </w:rPr>
-        <w:t>1)]</w:t>
+        <w:t>[InlineData(1)]</w:t>
       </w:r>
     </w:p>
     <w:p>
@@ -3438,21 +3304,7 @@
           <w:rFonts w:ascii="Consolas" w:hAnsi="Consolas" w:cstheme="minorHAnsi"/>
         </w:rPr>
         <w:tab/>
-        <w:t>[</w:t>
-      </w:r>
-      <w:proofErr w:type="gramStart"/>
-      <w:r>
-        <w:rPr>
-          <w:rFonts w:ascii="Consolas" w:hAnsi="Consolas" w:cstheme="minorHAnsi"/>
-        </w:rPr>
-        <w:t>InlineData(</w:t>
-      </w:r>
-      <w:proofErr w:type="gramEnd"/>
-      <w:r>
-        <w:rPr>
-          <w:rFonts w:ascii="Consolas" w:hAnsi="Consolas" w:cstheme="minorHAnsi"/>
-        </w:rPr>
-        <w:t>2)]</w:t>
+        <w:t>[InlineData(2)]</w:t>
       </w:r>
     </w:p>
     <w:p>
@@ -3467,21 +3319,7 @@
         <w:rPr>
           <w:rFonts w:ascii="Consolas" w:hAnsi="Consolas" w:cstheme="minorHAnsi"/>
         </w:rPr>
-        <w:t>[</w:t>
-      </w:r>
-      <w:proofErr w:type="gramStart"/>
-      <w:r>
-        <w:rPr>
-          <w:rFonts w:ascii="Consolas" w:hAnsi="Consolas" w:cstheme="minorHAnsi"/>
-        </w:rPr>
-        <w:t>InlineData(</w:t>
-      </w:r>
-      <w:proofErr w:type="gramEnd"/>
-      <w:r>
-        <w:rPr>
-          <w:rFonts w:ascii="Consolas" w:hAnsi="Consolas" w:cstheme="minorHAnsi"/>
-        </w:rPr>
-        <w:t>3)]</w:t>
+        <w:t>[InlineData(3)]</w:t>
       </w:r>
     </w:p>
     <w:p>
@@ -3496,21 +3334,7 @@
         <w:rPr>
           <w:rFonts w:ascii="Consolas" w:hAnsi="Consolas" w:cstheme="minorHAnsi"/>
         </w:rPr>
-        <w:t>[</w:t>
-      </w:r>
-      <w:proofErr w:type="gramStart"/>
-      <w:r>
-        <w:rPr>
-          <w:rFonts w:ascii="Consolas" w:hAnsi="Consolas" w:cstheme="minorHAnsi"/>
-        </w:rPr>
-        <w:t>InlineData(</w:t>
-      </w:r>
-      <w:proofErr w:type="gramEnd"/>
-      <w:r>
-        <w:rPr>
-          <w:rFonts w:ascii="Consolas" w:hAnsi="Consolas" w:cstheme="minorHAnsi"/>
-        </w:rPr>
-        <w:t>4)]</w:t>
+        <w:t>[InlineData(4)]</w:t>
       </w:r>
     </w:p>
     <w:p>
@@ -3525,16 +3349,8 @@
           <w:rFonts w:ascii="Consolas" w:hAnsi="Consolas" w:cstheme="minorHAnsi"/>
         </w:rPr>
         <w:tab/>
-        <w:t xml:space="preserve">public void </w:t>
-      </w:r>
-      <w:proofErr w:type="gramStart"/>
-      <w:r>
-        <w:rPr>
-          <w:rFonts w:ascii="Consolas" w:hAnsi="Consolas" w:cstheme="minorHAnsi"/>
-        </w:rPr>
-        <w:t>CanSetDriversToValidValue(</w:t>
-      </w:r>
-      <w:proofErr w:type="gramEnd"/>
+        <w:t>public void CanSetDriversToValidValue(</w:t>
+      </w:r>
       <w:r>
         <w:rPr>
           <w:rFonts w:ascii="Consolas" w:hAnsi="Consolas" w:cstheme="minorHAnsi"/>
@@ -3707,19 +3523,11 @@
         </w:rPr>
         <w:t>Is1</w:t>
       </w:r>
-      <w:proofErr w:type="gramStart"/>
-      <w:r>
-        <w:rPr>
-          <w:rFonts w:ascii="Consolas" w:hAnsi="Consolas" w:cstheme="minorHAnsi"/>
-        </w:rPr>
-        <w:t>Test(</w:t>
-      </w:r>
-      <w:proofErr w:type="gramEnd"/>
-      <w:r>
-        <w:rPr>
-          <w:rFonts w:ascii="Consolas" w:hAnsi="Consolas" w:cstheme="minorHAnsi"/>
-        </w:rPr>
-        <w:t>)</w:t>
+      <w:r>
+        <w:rPr>
+          <w:rFonts w:ascii="Consolas" w:hAnsi="Consolas" w:cstheme="minorHAnsi"/>
+        </w:rPr>
+        <w:t>Test()</w:t>
       </w:r>
     </w:p>
     <w:p>
@@ -4195,21 +4003,7 @@
           <w:rFonts w:ascii="Consolas" w:hAnsi="Consolas" w:cstheme="minorHAnsi"/>
         </w:rPr>
         <w:tab/>
-        <w:t xml:space="preserve">void </w:t>
-      </w:r>
-      <w:proofErr w:type="gramStart"/>
-      <w:r>
-        <w:rPr>
-          <w:rFonts w:ascii="Consolas" w:hAnsi="Consolas" w:cstheme="minorHAnsi"/>
-        </w:rPr>
-        <w:t>Vote(</w:t>
-      </w:r>
-      <w:proofErr w:type="gramEnd"/>
-      <w:r>
-        <w:rPr>
-          <w:rFonts w:ascii="Consolas" w:hAnsi="Consolas" w:cstheme="minorHAnsi"/>
-        </w:rPr>
-        <w:t>string name);</w:t>
+        <w:t>void Vote(string name);</w:t>
       </w:r>
     </w:p>
     <w:p>
@@ -4284,21 +4078,7 @@
           <w:rFonts w:ascii="Consolas" w:hAnsi="Consolas" w:cstheme="minorHAnsi"/>
         </w:rPr>
         <w:tab/>
-        <w:t xml:space="preserve">string Winner </w:t>
-      </w:r>
-      <w:proofErr w:type="gramStart"/>
-      <w:r>
-        <w:rPr>
-          <w:rFonts w:ascii="Consolas" w:hAnsi="Consolas" w:cstheme="minorHAnsi"/>
-        </w:rPr>
-        <w:t>{ get</w:t>
-      </w:r>
-      <w:proofErr w:type="gramEnd"/>
-      <w:r>
-        <w:rPr>
-          <w:rFonts w:ascii="Consolas" w:hAnsi="Consolas" w:cstheme="minorHAnsi"/>
-        </w:rPr>
-        <w:t>; }</w:t>
+        <w:t>string Winner { get; }</w:t>
       </w:r>
     </w:p>
     <w:p>
@@ -4440,21 +4220,7 @@
           <w:rFonts w:ascii="Consolas" w:hAnsi="Consolas" w:cstheme="minorHAnsi"/>
         </w:rPr>
         <w:tab/>
-        <w:t xml:space="preserve">public string Name </w:t>
-      </w:r>
-      <w:proofErr w:type="gramStart"/>
-      <w:r>
-        <w:rPr>
-          <w:rFonts w:ascii="Consolas" w:hAnsi="Consolas" w:cstheme="minorHAnsi"/>
-        </w:rPr>
-        <w:t>{ get</w:t>
-      </w:r>
-      <w:proofErr w:type="gramEnd"/>
-      <w:r>
-        <w:rPr>
-          <w:rFonts w:ascii="Consolas" w:hAnsi="Consolas" w:cstheme="minorHAnsi"/>
-        </w:rPr>
-        <w:t>; init; }</w:t>
+        <w:t>public string Name { get; init; }</w:t>
       </w:r>
     </w:p>
     <w:p>
@@ -4509,21 +4275,7 @@
         <w:rPr>
           <w:rFonts w:ascii="Consolas" w:hAnsi="Consolas" w:cstheme="minorHAnsi"/>
         </w:rPr>
-        <w:t xml:space="preserve">int Votes </w:t>
-      </w:r>
-      <w:proofErr w:type="gramStart"/>
-      <w:r>
-        <w:rPr>
-          <w:rFonts w:ascii="Consolas" w:hAnsi="Consolas" w:cstheme="minorHAnsi"/>
-        </w:rPr>
-        <w:t>{ get</w:t>
-      </w:r>
-      <w:proofErr w:type="gramEnd"/>
-      <w:r>
-        <w:rPr>
-          <w:rFonts w:ascii="Consolas" w:hAnsi="Consolas" w:cstheme="minorHAnsi"/>
-        </w:rPr>
-        <w:t>; set; } = 0;</w:t>
+        <w:t>int Votes { get; set; } = 0;</w:t>
       </w:r>
     </w:p>
     <w:p>
@@ -4591,21 +4343,7 @@
           <w:rFonts w:ascii="Consolas" w:hAnsi="Consolas" w:cstheme="minorHAnsi"/>
         </w:rPr>
         <w:tab/>
-        <w:t xml:space="preserve">public </w:t>
-      </w:r>
-      <w:proofErr w:type="gramStart"/>
-      <w:r>
-        <w:rPr>
-          <w:rFonts w:ascii="Consolas" w:hAnsi="Consolas" w:cstheme="minorHAnsi"/>
-        </w:rPr>
-        <w:t>Candidate(</w:t>
-      </w:r>
-      <w:proofErr w:type="gramEnd"/>
-      <w:r>
-        <w:rPr>
-          <w:rFonts w:ascii="Consolas" w:hAnsi="Consolas" w:cstheme="minorHAnsi"/>
-        </w:rPr>
-        <w:t>string n)</w:t>
+        <w:t>public Candidate(string n)</w:t>
       </w:r>
       <w:r>
         <w:rPr>
@@ -4887,21 +4625,7 @@
         <w:rPr>
           <w:rFonts w:ascii="Consolas" w:hAnsi="Consolas" w:cstheme="minorHAnsi"/>
         </w:rPr>
-        <w:t xml:space="preserve">public virtual int Wheels </w:t>
-      </w:r>
-      <w:proofErr w:type="gramStart"/>
-      <w:r>
-        <w:rPr>
-          <w:rFonts w:ascii="Consolas" w:hAnsi="Consolas" w:cstheme="minorHAnsi"/>
-        </w:rPr>
-        <w:t>{ get</w:t>
-      </w:r>
-      <w:proofErr w:type="gramEnd"/>
-      <w:r>
-        <w:rPr>
-          <w:rFonts w:ascii="Consolas" w:hAnsi="Consolas" w:cstheme="minorHAnsi"/>
-        </w:rPr>
-        <w:t>; } = 4;</w:t>
+        <w:t>public virtual int Wheels { get; } = 4;</w:t>
       </w:r>
     </w:p>
     <w:p>
@@ -4935,21 +4659,7 @@
         <w:rPr>
           <w:rFonts w:ascii="Consolas" w:hAnsi="Consolas" w:cstheme="minorHAnsi"/>
         </w:rPr>
-        <w:t xml:space="preserve"> List&lt;string&gt; _description = new List&lt;string</w:t>
-      </w:r>
-      <w:proofErr w:type="gramStart"/>
-      <w:r>
-        <w:rPr>
-          <w:rFonts w:ascii="Consolas" w:hAnsi="Consolas" w:cstheme="minorHAnsi"/>
-        </w:rPr>
-        <w:t>&gt;(</w:t>
-      </w:r>
-      <w:proofErr w:type="gramEnd"/>
-      <w:r>
-        <w:rPr>
-          <w:rFonts w:ascii="Consolas" w:hAnsi="Consolas" w:cstheme="minorHAnsi"/>
-        </w:rPr>
-        <w:t>);</w:t>
+        <w:t xml:space="preserve"> List&lt;string&gt; _description = new List&lt;string&gt;();</w:t>
       </w:r>
     </w:p>
     <w:p>
@@ -4987,21 +4697,7 @@
           <w:rFonts w:ascii="Consolas" w:hAnsi="Consolas" w:cstheme="minorHAnsi"/>
         </w:rPr>
         <w:tab/>
-        <w:t xml:space="preserve">public </w:t>
-      </w:r>
-      <w:proofErr w:type="gramStart"/>
-      <w:r>
-        <w:rPr>
-          <w:rFonts w:ascii="Consolas" w:hAnsi="Consolas" w:cstheme="minorHAnsi"/>
-        </w:rPr>
-        <w:t>Vehicle(</w:t>
-      </w:r>
-      <w:proofErr w:type="gramEnd"/>
-      <w:r>
-        <w:rPr>
-          <w:rFonts w:ascii="Consolas" w:hAnsi="Consolas" w:cstheme="minorHAnsi"/>
-        </w:rPr>
-        <w:t xml:space="preserve">) </w:t>
+        <w:t xml:space="preserve">public Vehicle() </w:t>
       </w:r>
     </w:p>
     <w:p>
@@ -5037,21 +4733,7 @@
           <w:rFonts w:ascii="Consolas" w:hAnsi="Consolas" w:cstheme="minorHAnsi"/>
         </w:rPr>
         <w:tab/>
-        <w:t>_</w:t>
-      </w:r>
-      <w:proofErr w:type="gramStart"/>
-      <w:r>
-        <w:rPr>
-          <w:rFonts w:ascii="Consolas" w:hAnsi="Consolas" w:cstheme="minorHAnsi"/>
-        </w:rPr>
-        <w:t>description.Add</w:t>
-      </w:r>
-      <w:proofErr w:type="gramEnd"/>
-      <w:r>
-        <w:rPr>
-          <w:rFonts w:ascii="Consolas" w:hAnsi="Consolas" w:cstheme="minorHAnsi"/>
-        </w:rPr>
-        <w:t>(“Vehicle”);</w:t>
+        <w:t>_description.Add(“Vehicle”);</w:t>
       </w:r>
     </w:p>
     <w:p>
@@ -5102,21 +4784,7 @@
         <w:rPr>
           <w:rFonts w:ascii="Consolas" w:hAnsi="Consolas" w:cstheme="minorHAnsi"/>
         </w:rPr>
-        <w:t xml:space="preserve">public class </w:t>
-      </w:r>
-      <w:proofErr w:type="gramStart"/>
-      <w:r>
-        <w:rPr>
-          <w:rFonts w:ascii="Consolas" w:hAnsi="Consolas" w:cstheme="minorHAnsi"/>
-        </w:rPr>
-        <w:t>Car :</w:t>
-      </w:r>
-      <w:proofErr w:type="gramEnd"/>
-      <w:r>
-        <w:rPr>
-          <w:rFonts w:ascii="Consolas" w:hAnsi="Consolas" w:cstheme="minorHAnsi"/>
-        </w:rPr>
-        <w:t xml:space="preserve"> Vehicle</w:t>
+        <w:t>public class Car : Vehicle</w:t>
       </w:r>
     </w:p>
     <w:p>
@@ -5145,21 +4813,7 @@
           <w:rFonts w:ascii="Consolas" w:hAnsi="Consolas" w:cstheme="minorHAnsi"/>
         </w:rPr>
         <w:tab/>
-        <w:t xml:space="preserve">public </w:t>
-      </w:r>
-      <w:proofErr w:type="gramStart"/>
-      <w:r>
-        <w:rPr>
-          <w:rFonts w:ascii="Consolas" w:hAnsi="Consolas" w:cstheme="minorHAnsi"/>
-        </w:rPr>
-        <w:t>Car(</w:t>
-      </w:r>
-      <w:proofErr w:type="gramEnd"/>
-      <w:r>
-        <w:rPr>
-          <w:rFonts w:ascii="Consolas" w:hAnsi="Consolas" w:cstheme="minorHAnsi"/>
-        </w:rPr>
-        <w:t xml:space="preserve">) </w:t>
+        <w:t xml:space="preserve">public Car() </w:t>
       </w:r>
     </w:p>
     <w:p>
@@ -5195,21 +4849,7 @@
           <w:rFonts w:ascii="Consolas" w:hAnsi="Consolas" w:cstheme="minorHAnsi"/>
         </w:rPr>
         <w:tab/>
-        <w:t>_</w:t>
-      </w:r>
-      <w:proofErr w:type="gramStart"/>
-      <w:r>
-        <w:rPr>
-          <w:rFonts w:ascii="Consolas" w:hAnsi="Consolas" w:cstheme="minorHAnsi"/>
-        </w:rPr>
-        <w:t>description.Add</w:t>
-      </w:r>
-      <w:proofErr w:type="gramEnd"/>
-      <w:r>
-        <w:rPr>
-          <w:rFonts w:ascii="Consolas" w:hAnsi="Consolas" w:cstheme="minorHAnsi"/>
-        </w:rPr>
-        <w:t>(“Car”);</w:t>
+        <w:t>_description.Add(“Car”);</w:t>
       </w:r>
     </w:p>
     <w:p>
@@ -5260,21 +4900,7 @@
         <w:rPr>
           <w:rFonts w:ascii="Consolas" w:hAnsi="Consolas" w:cstheme="minorHAnsi"/>
         </w:rPr>
-        <w:t xml:space="preserve">public class </w:t>
-      </w:r>
-      <w:proofErr w:type="gramStart"/>
-      <w:r>
-        <w:rPr>
-          <w:rFonts w:ascii="Consolas" w:hAnsi="Consolas" w:cstheme="minorHAnsi"/>
-        </w:rPr>
-        <w:t>Motorcycle :</w:t>
-      </w:r>
-      <w:proofErr w:type="gramEnd"/>
-      <w:r>
-        <w:rPr>
-          <w:rFonts w:ascii="Consolas" w:hAnsi="Consolas" w:cstheme="minorHAnsi"/>
-        </w:rPr>
-        <w:t xml:space="preserve"> Vehicle</w:t>
+        <w:t>public class Motorcycle : Vehicle</w:t>
       </w:r>
     </w:p>
     <w:p>
@@ -5303,21 +4929,7 @@
         <w:rPr>
           <w:rFonts w:ascii="Consolas" w:hAnsi="Consolas" w:cstheme="minorHAnsi"/>
         </w:rPr>
-        <w:t xml:space="preserve">public int Wheels </w:t>
-      </w:r>
-      <w:proofErr w:type="gramStart"/>
-      <w:r>
-        <w:rPr>
-          <w:rFonts w:ascii="Consolas" w:hAnsi="Consolas" w:cstheme="minorHAnsi"/>
-        </w:rPr>
-        <w:t>{ get</w:t>
-      </w:r>
-      <w:proofErr w:type="gramEnd"/>
-      <w:r>
-        <w:rPr>
-          <w:rFonts w:ascii="Consolas" w:hAnsi="Consolas" w:cstheme="minorHAnsi"/>
-        </w:rPr>
-        <w:t>; } = 2;</w:t>
+        <w:t>public int Wheels { get; } = 2;</w:t>
       </w:r>
     </w:p>
     <w:p>
@@ -5353,21 +4965,7 @@
         <w:rPr>
           <w:rFonts w:ascii="Consolas" w:hAnsi="Consolas" w:cstheme="minorHAnsi"/>
         </w:rPr>
-        <w:t xml:space="preserve">public class </w:t>
-      </w:r>
-      <w:proofErr w:type="gramStart"/>
-      <w:r>
-        <w:rPr>
-          <w:rFonts w:ascii="Consolas" w:hAnsi="Consolas" w:cstheme="minorHAnsi"/>
-        </w:rPr>
-        <w:t>Slingshot :</w:t>
-      </w:r>
-      <w:proofErr w:type="gramEnd"/>
-      <w:r>
-        <w:rPr>
-          <w:rFonts w:ascii="Consolas" w:hAnsi="Consolas" w:cstheme="minorHAnsi"/>
-        </w:rPr>
-        <w:t xml:space="preserve"> Car</w:t>
+        <w:t>public class Slingshot : Car</w:t>
       </w:r>
     </w:p>
     <w:p>
@@ -5396,21 +4994,7 @@
         <w:rPr>
           <w:rFonts w:ascii="Consolas" w:hAnsi="Consolas" w:cstheme="minorHAnsi"/>
         </w:rPr>
-        <w:t xml:space="preserve">public override int Wheels </w:t>
-      </w:r>
-      <w:proofErr w:type="gramStart"/>
-      <w:r>
-        <w:rPr>
-          <w:rFonts w:ascii="Consolas" w:hAnsi="Consolas" w:cstheme="minorHAnsi"/>
-        </w:rPr>
-        <w:t>{ get</w:t>
-      </w:r>
-      <w:proofErr w:type="gramEnd"/>
-      <w:r>
-        <w:rPr>
-          <w:rFonts w:ascii="Consolas" w:hAnsi="Consolas" w:cstheme="minorHAnsi"/>
-        </w:rPr>
-        <w:t>; } = 3;</w:t>
+        <w:t>public override int Wheels { get; } = 3;</w:t>
       </w:r>
     </w:p>
     <w:p>
@@ -5425,21 +5009,7 @@
         <w:rPr>
           <w:rFonts w:ascii="Consolas" w:hAnsi="Consolas" w:cstheme="minorHAnsi"/>
         </w:rPr>
-        <w:t xml:space="preserve">public </w:t>
-      </w:r>
-      <w:proofErr w:type="gramStart"/>
-      <w:r>
-        <w:rPr>
-          <w:rFonts w:ascii="Consolas" w:hAnsi="Consolas" w:cstheme="minorHAnsi"/>
-        </w:rPr>
-        <w:t>Slingshot(</w:t>
-      </w:r>
-      <w:proofErr w:type="gramEnd"/>
-      <w:r>
-        <w:rPr>
-          <w:rFonts w:ascii="Consolas" w:hAnsi="Consolas" w:cstheme="minorHAnsi"/>
-        </w:rPr>
-        <w:t xml:space="preserve">) </w:t>
+        <w:t xml:space="preserve">public Slingshot() </w:t>
       </w:r>
     </w:p>
     <w:p>
@@ -5475,21 +5045,7 @@
           <w:rFonts w:ascii="Consolas" w:hAnsi="Consolas" w:cstheme="minorHAnsi"/>
         </w:rPr>
         <w:tab/>
-        <w:t>_</w:t>
-      </w:r>
-      <w:proofErr w:type="gramStart"/>
-      <w:r>
-        <w:rPr>
-          <w:rFonts w:ascii="Consolas" w:hAnsi="Consolas" w:cstheme="minorHAnsi"/>
-        </w:rPr>
-        <w:t>description.Add</w:t>
-      </w:r>
-      <w:proofErr w:type="gramEnd"/>
-      <w:r>
-        <w:rPr>
-          <w:rFonts w:ascii="Consolas" w:hAnsi="Consolas" w:cstheme="minorHAnsi"/>
-        </w:rPr>
-        <w:t>(“Slingshot”);</w:t>
+        <w:t>_description.Add(“Slingshot”);</w:t>
       </w:r>
     </w:p>
     <w:p>
@@ -9006,6 +8562,38 @@
     <w:basedOn w:val="DefaultParagraphFont"/>
     <w:rsid w:val="00C310DE"/>
   </w:style>
+  <w:style w:type="paragraph" w:styleId="Subtitle">
+    <w:name w:val="Subtitle"/>
+    <w:basedOn w:val="Normal"/>
+    <w:next w:val="Normal"/>
+    <w:link w:val="SubtitleChar"/>
+    <w:uiPriority w:val="11"/>
+    <w:qFormat/>
+    <w:rsid w:val="005E3A75"/>
+    <w:pPr>
+      <w:numPr>
+        <w:ilvl w:val="1"/>
+      </w:numPr>
+      <w:spacing w:after="160"/>
+    </w:pPr>
+    <w:rPr>
+      <w:rFonts w:eastAsiaTheme="minorEastAsia"/>
+      <w:color w:val="5A5A5A" w:themeColor="text1" w:themeTint="A5"/>
+      <w:spacing w:val="15"/>
+    </w:rPr>
+  </w:style>
+  <w:style w:type="character" w:customStyle="1" w:styleId="SubtitleChar">
+    <w:name w:val="Subtitle Char"/>
+    <w:basedOn w:val="DefaultParagraphFont"/>
+    <w:link w:val="Subtitle"/>
+    <w:uiPriority w:val="11"/>
+    <w:rsid w:val="005E3A75"/>
+    <w:rPr>
+      <w:rFonts w:eastAsiaTheme="minorEastAsia"/>
+      <w:color w:val="5A5A5A" w:themeColor="text1" w:themeTint="A5"/>
+      <w:spacing w:val="15"/>
+    </w:rPr>
+  </w:style>
 </w:styles>
 </file>
 

</xml_diff>